<commit_message>
update apply page, include email and app doc
</commit_message>
<xml_diff>
--- a/public/FundApp.docx
+++ b/public/FundApp.docx
@@ -3,12 +3,20 @@
 <w:document xmlns:wpc="http://schemas.microsoft.com/office/word/2010/wordprocessingCanvas" xmlns:mo="http://schemas.microsoft.com/office/mac/office/2008/main" xmlns:mc="http://schemas.openxmlformats.org/markup-compatibility/2006" xmlns:mv="urn:schemas-microsoft-com:mac:vml" xmlns:o="urn:schemas-microsoft-com:office:office" xmlns:r="http://schemas.openxmlformats.org/officeDocument/2006/relationships" xmlns:m="http://schemas.openxmlformats.org/officeDocument/2006/math" xmlns:v="urn:schemas-microsoft-com:vml" xmlns:wp14="http://schemas.microsoft.com/office/word/2010/wordprocessingDrawing" xmlns:wp="http://schemas.openxmlformats.org/drawingml/2006/wordprocessingDrawing" xmlns:w10="urn:schemas-microsoft-com:office:word" xmlns:w="http://schemas.openxmlformats.org/wordprocessingml/2006/main" xmlns:w14="http://schemas.microsoft.com/office/word/2010/wordml" xmlns:wpg="http://schemas.microsoft.com/office/word/2010/wordprocessingGroup" xmlns:wpi="http://schemas.microsoft.com/office/word/2010/wordprocessingInk" xmlns:wne="http://schemas.microsoft.com/office/word/2006/wordml" xmlns:wps="http://schemas.microsoft.com/office/word/2010/wordprocessingShape" mc:Ignorable="w14 wp14">
   <w:body>
     <w:p>
+      <w:pPr>
+        <w:rPr>
+          <w:b/>
+        </w:rPr>
+      </w:pPr>
+      <w:bookmarkStart w:id="0" w:name="_GoBack"/>
       <w:r>
-        <w:t>Test doucment.</w:t>
+        <w:rPr>
+          <w:b/>
+        </w:rPr>
+        <w:t>Garden Hill Fund Application</w:t>
       </w:r>
-      <w:bookmarkStart w:id="0" w:name="_GoBack"/>
-      <w:bookmarkEnd w:id="0"/>
     </w:p>
+    <w:bookmarkEnd w:id="0"/>
     <w:sectPr>
       <w:pgSz w:w="12240" w:h="15840"/>
       <w:pgMar w:top="1440" w:right="1800" w:bottom="1440" w:left="1800" w:header="720" w:footer="720" w:gutter="0"/>

</xml_diff>